<commit_message>
rimane da risolvere il problema del wallet e quello della rewin, aggiornata la relazione
</commit_message>
<xml_diff>
--- a/Relazione.docx
+++ b/Relazione.docx
@@ -87,7 +87,15 @@
       </w:r>
       <w:r>
         <w:tab/>
-        <w:t>28 Giugno 2022</w:t>
+        <w:t xml:space="preserve">28 </w:t>
+      </w:r>
+      <w:proofErr w:type="gramStart"/>
+      <w:r>
+        <w:t>Giugno</w:t>
+      </w:r>
+      <w:proofErr w:type="gramEnd"/>
+      <w:r>
+        <w:t xml:space="preserve"> 2022</w:t>
       </w:r>
       <w:r>
         <w:rPr>
@@ -1179,7 +1187,15 @@
         <w:t>” dal client.  Il problema da risolvere per questa classe era quello della dimensione dei pacchetti che è variabile a seconda del numero di cifre delle ricompense, come soluzione ho deciso di inviare prima la dimensione del pacchetto in byte e poi l’effettivo contenuto, in modo da poter allocare la giusta quantità di spazio ne buffer, questo rende più affidabile la ricezione d</w:t>
       </w:r>
       <w:r>
-        <w:t>i messaggi di cui non si conosce a priori la lunghezza, rispetto al classico byte[] statico.</w:t>
+        <w:t xml:space="preserve">i messaggi di cui non si conosce a priori la lunghezza, rispetto al classico </w:t>
+      </w:r>
+      <w:proofErr w:type="gramStart"/>
+      <w:r>
+        <w:t>byte[</w:t>
+      </w:r>
+      <w:proofErr w:type="gramEnd"/>
+      <w:r>
+        <w:t>] statico.</w:t>
       </w:r>
       <w:r>
         <w:t xml:space="preserve"> </w:t>
@@ -1354,9 +1370,18 @@
           <w:b/>
           <w:bCs/>
         </w:rPr>
-        <w:t>FOLLOW+”nome</w:t>
-      </w:r>
-      <w:proofErr w:type="spellEnd"/>
+        <w:t>FOLLOW</w:t>
+      </w:r>
+      <w:proofErr w:type="gramStart"/>
+      <w:r>
+        <w:rPr>
+          <w:b/>
+          <w:bCs/>
+        </w:rPr>
+        <w:t>+”nome</w:t>
+      </w:r>
+      <w:proofErr w:type="spellEnd"/>
+      <w:proofErr w:type="gramEnd"/>
       <w:r>
         <w:rPr>
           <w:b/>
@@ -1602,7 +1627,15 @@
       </w:r>
       <w:proofErr w:type="spellEnd"/>
       <w:r>
-        <w:t xml:space="preserve">. E ultimo ma non per importanza il </w:t>
+        <w:t xml:space="preserve">. </w:t>
+      </w:r>
+      <w:proofErr w:type="gramStart"/>
+      <w:r>
+        <w:t>E</w:t>
+      </w:r>
+      <w:proofErr w:type="gramEnd"/>
+      <w:r>
+        <w:t xml:space="preserve"> ultimo ma non per importanza il </w:t>
       </w:r>
       <w:proofErr w:type="spellStart"/>
       <w:r>
@@ -1767,7 +1800,15 @@
       </w:r>
       <w:proofErr w:type="spellEnd"/>
       <w:r>
-        <w:t xml:space="preserve"> Server TCP  per accettare le connessioni, </w:t>
+        <w:t xml:space="preserve"> Server </w:t>
+      </w:r>
+      <w:proofErr w:type="gramStart"/>
+      <w:r>
+        <w:t>TCP  per</w:t>
+      </w:r>
+      <w:proofErr w:type="gramEnd"/>
+      <w:r>
+        <w:t xml:space="preserve"> accettare le connessioni, </w:t>
       </w:r>
       <w:proofErr w:type="spellStart"/>
       <w:r>
@@ -1987,6 +2028,7 @@
         <w:t xml:space="preserve">Successivamente c’è la creazione dei registri RMI che permettono al client di fare la </w:t>
       </w:r>
       <w:proofErr w:type="spellStart"/>
+      <w:proofErr w:type="gramStart"/>
       <w:r>
         <w:rPr>
           <w:i/>
@@ -2003,7 +2045,11 @@
         <w:t xml:space="preserve"> </w:t>
       </w:r>
       <w:r>
-        <w:t xml:space="preserve"> o di iscriversi ad una lista di </w:t>
+        <w:t xml:space="preserve"> o</w:t>
+      </w:r>
+      <w:proofErr w:type="gramEnd"/>
+      <w:r>
+        <w:t xml:space="preserve"> di iscriversi ad una lista di </w:t>
       </w:r>
       <w:proofErr w:type="spellStart"/>
       <w:r>
@@ -2097,6 +2143,7 @@
         <w:t xml:space="preserve"> generata dal metodo </w:t>
       </w:r>
       <w:proofErr w:type="spellStart"/>
+      <w:proofErr w:type="gramStart"/>
       <w:r>
         <w:rPr>
           <w:i/>
@@ -2106,9 +2153,14 @@
       </w:r>
       <w:proofErr w:type="spellEnd"/>
       <w:r>
-        <w:t xml:space="preserve">( ). Il server è inoltre in grado di elaborare delle richieste di input grazie al </w:t>
-      </w:r>
-      <w:proofErr w:type="spellStart"/>
+        <w:t>( )</w:t>
+      </w:r>
+      <w:proofErr w:type="gramEnd"/>
+      <w:r>
+        <w:t xml:space="preserve">. Il server è inoltre in grado di elaborare delle richieste di input grazie al </w:t>
+      </w:r>
+      <w:proofErr w:type="spellStart"/>
+      <w:proofErr w:type="gramStart"/>
       <w:r>
         <w:t>thread</w:t>
       </w:r>
@@ -2125,6 +2177,7 @@
         <w:t>ServerAdminHandler</w:t>
       </w:r>
       <w:proofErr w:type="spellEnd"/>
+      <w:proofErr w:type="gramEnd"/>
       <w:r>
         <w:rPr>
           <w:i/>
@@ -2170,7 +2223,705 @@
       </w:r>
       <w:proofErr w:type="spellEnd"/>
       <w:r>
-        <w:t>” chiude il server in maniera sicura. Quando il server si spegne l’ultima azione è quella di salvare i dati.</w:t>
+        <w:t>” chiude il server in maniera sicura. Quando il server si spegne l’ultima azione è quella di salvare i dati</w:t>
+      </w:r>
+      <w:r>
+        <w:t xml:space="preserve"> che non è preoccupazione del server</w:t>
+      </w:r>
+      <w:r>
+        <w:t>.</w:t>
+      </w:r>
+    </w:p>
+    <w:p>
+      <w:pPr>
+        <w:rPr>
+          <w:b/>
+          <w:color w:val="FF00FF"/>
+          <w:sz w:val="24"/>
+          <w:szCs w:val="24"/>
+          <w14:shadow w14:blurRad="38100" w14:dist="22860" w14:dir="5400000" w14:sx="100000" w14:sy="100000" w14:kx="0" w14:ky="0" w14:algn="tl">
+            <w14:srgbClr w14:val="000000">
+              <w14:alpha w14:val="70000"/>
+            </w14:srgbClr>
+          </w14:shadow>
+          <w14:textOutline w14:w="10160" w14:cap="flat" w14:cmpd="sng" w14:algn="ctr">
+            <w14:solidFill>
+              <w14:srgbClr w14:val="CC0099"/>
+            </w14:solidFill>
+            <w14:prstDash w14:val="solid"/>
+            <w14:round/>
+          </w14:textOutline>
+        </w:rPr>
+      </w:pPr>
+      <w:r>
+        <w:rPr>
+          <w:b/>
+          <w:color w:val="FF00FF"/>
+          <w:sz w:val="24"/>
+          <w:szCs w:val="24"/>
+          <w14:shadow w14:blurRad="38100" w14:dist="22860" w14:dir="5400000" w14:sx="100000" w14:sy="100000" w14:kx="0" w14:ky="0" w14:algn="tl">
+            <w14:srgbClr w14:val="000000">
+              <w14:alpha w14:val="70000"/>
+            </w14:srgbClr>
+          </w14:shadow>
+          <w14:textOutline w14:w="10160" w14:cap="flat" w14:cmpd="sng" w14:algn="ctr">
+            <w14:solidFill>
+              <w14:srgbClr w14:val="CC0099"/>
+            </w14:solidFill>
+            <w14:prstDash w14:val="solid"/>
+            <w14:round/>
+          </w14:textOutline>
+        </w:rPr>
+        <w:t>-</w:t>
+      </w:r>
+      <w:proofErr w:type="spellStart"/>
+      <w:r>
+        <w:rPr>
+          <w:b/>
+          <w:color w:val="FF00FF"/>
+          <w:sz w:val="24"/>
+          <w:szCs w:val="24"/>
+          <w14:shadow w14:blurRad="38100" w14:dist="22860" w14:dir="5400000" w14:sx="100000" w14:sy="100000" w14:kx="0" w14:ky="0" w14:algn="tl">
+            <w14:srgbClr w14:val="000000">
+              <w14:alpha w14:val="70000"/>
+            </w14:srgbClr>
+          </w14:shadow>
+          <w14:textOutline w14:w="10160" w14:cap="flat" w14:cmpd="sng" w14:algn="ctr">
+            <w14:solidFill>
+              <w14:srgbClr w14:val="CC0099"/>
+            </w14:solidFill>
+            <w14:prstDash w14:val="solid"/>
+            <w14:round/>
+          </w14:textOutline>
+        </w:rPr>
+        <w:t>Backup</w:t>
+      </w:r>
+      <w:r>
+        <w:rPr>
+          <w:b/>
+          <w:color w:val="FF00FF"/>
+          <w:sz w:val="24"/>
+          <w:szCs w:val="24"/>
+          <w14:shadow w14:blurRad="38100" w14:dist="22860" w14:dir="5400000" w14:sx="100000" w14:sy="100000" w14:kx="0" w14:ky="0" w14:algn="tl">
+            <w14:srgbClr w14:val="000000">
+              <w14:alpha w14:val="70000"/>
+            </w14:srgbClr>
+          </w14:shadow>
+          <w14:textOutline w14:w="10160" w14:cap="flat" w14:cmpd="sng" w14:algn="ctr">
+            <w14:solidFill>
+              <w14:srgbClr w14:val="CC0099"/>
+            </w14:solidFill>
+            <w14:prstDash w14:val="solid"/>
+            <w14:round/>
+          </w14:textOutline>
+        </w:rPr>
+        <w:t>JsonFileManager</w:t>
+      </w:r>
+      <w:proofErr w:type="spellEnd"/>
+      <w:r>
+        <w:rPr>
+          <w:b/>
+          <w:color w:val="FF00FF"/>
+          <w:sz w:val="24"/>
+          <w:szCs w:val="24"/>
+          <w14:shadow w14:blurRad="38100" w14:dist="22860" w14:dir="5400000" w14:sx="100000" w14:sy="100000" w14:kx="0" w14:ky="0" w14:algn="tl">
+            <w14:srgbClr w14:val="000000">
+              <w14:alpha w14:val="70000"/>
+            </w14:srgbClr>
+          </w14:shadow>
+          <w14:textOutline w14:w="10160" w14:cap="flat" w14:cmpd="sng" w14:algn="ctr">
+            <w14:solidFill>
+              <w14:srgbClr w14:val="CC0099"/>
+            </w14:solidFill>
+            <w14:prstDash w14:val="solid"/>
+            <w14:round/>
+          </w14:textOutline>
+        </w:rPr>
+        <w:t>:</w:t>
+      </w:r>
+    </w:p>
+    <w:p>
+      <w:r>
+        <w:t xml:space="preserve">Questa classe si occupa del salvataggio periodico dei dati. Implementa un </w:t>
+      </w:r>
+      <w:proofErr w:type="spellStart"/>
+      <w:r>
+        <w:t>runnable</w:t>
+      </w:r>
+      <w:proofErr w:type="spellEnd"/>
+      <w:r>
+        <w:t xml:space="preserve"> che verrà poi lanciato nel </w:t>
+      </w:r>
+      <w:proofErr w:type="spellStart"/>
+      <w:r>
+        <w:t>main</w:t>
+      </w:r>
+      <w:proofErr w:type="spellEnd"/>
+      <w:r>
+        <w:t xml:space="preserve"> del server. L’intervallo di salvataggio è stabilito nel file di configurazione del server nella cartella “</w:t>
+      </w:r>
+      <w:proofErr w:type="spellStart"/>
+      <w:r>
+        <w:rPr>
+          <w:i/>
+          <w:iCs/>
+        </w:rPr>
+        <w:t>config</w:t>
+      </w:r>
+      <w:proofErr w:type="spellEnd"/>
+      <w:r>
+        <w:t>”</w:t>
+      </w:r>
+      <w:r>
+        <w:t xml:space="preserve"> sotto la voce di “</w:t>
+      </w:r>
+      <w:proofErr w:type="spellStart"/>
+      <w:r>
+        <w:t>BackupInterval</w:t>
+      </w:r>
+      <w:proofErr w:type="spellEnd"/>
+      <w:r>
+        <w:t xml:space="preserve">” di default fissata 30 secondi ma può essere cambiata, le uniche due cose che vengono salvate nel file di configurazione invece che nei </w:t>
+      </w:r>
+      <w:proofErr w:type="spellStart"/>
+      <w:r>
+        <w:t>Json</w:t>
+      </w:r>
+      <w:proofErr w:type="spellEnd"/>
+      <w:r>
+        <w:t xml:space="preserve"> </w:t>
+      </w:r>
+      <w:r>
+        <w:t xml:space="preserve">sono il valore dell’ultimo id dei post, in modo che possa essere rispristinato all’apertura del server e la data dell’ultimo check delle ricompense. Il </w:t>
+      </w:r>
+      <w:proofErr w:type="spellStart"/>
+      <w:r>
+        <w:t>salavataggio</w:t>
+      </w:r>
+      <w:proofErr w:type="spellEnd"/>
+      <w:r>
+        <w:t xml:space="preserve"> e il caricamento dei dati dai file </w:t>
+      </w:r>
+      <w:proofErr w:type="spellStart"/>
+      <w:r>
+        <w:t>Json</w:t>
+      </w:r>
+      <w:proofErr w:type="spellEnd"/>
+      <w:r>
+        <w:t xml:space="preserve"> avvengono tramite la classe </w:t>
+      </w:r>
+      <w:proofErr w:type="spellStart"/>
+      <w:r>
+        <w:rPr>
+          <w:b/>
+          <w:bCs/>
+        </w:rPr>
+        <w:t>JsonFileManager</w:t>
+      </w:r>
+      <w:proofErr w:type="spellEnd"/>
+      <w:r>
+        <w:rPr>
+          <w:b/>
+          <w:bCs/>
+        </w:rPr>
+        <w:t xml:space="preserve"> </w:t>
+      </w:r>
+      <w:r>
+        <w:t xml:space="preserve">in particolare per eseguire il backup </w:t>
+      </w:r>
+      <w:r>
+        <w:t xml:space="preserve">è importante il metodo </w:t>
+      </w:r>
+      <w:r>
+        <w:drawing>
+          <wp:inline distT="0" distB="0" distL="0" distR="0" wp14:anchorId="6A533E3E" wp14:editId="1687C364">
+            <wp:extent cx="2330570" cy="190510"/>
+            <wp:effectExtent l="0" t="0" r="0" b="0"/>
+            <wp:docPr id="5" name="Immagine 5"/>
+            <wp:cNvGraphicFramePr>
+              <a:graphicFrameLocks xmlns:a="http://schemas.openxmlformats.org/drawingml/2006/main" noChangeAspect="1"/>
+            </wp:cNvGraphicFramePr>
+            <a:graphic xmlns:a="http://schemas.openxmlformats.org/drawingml/2006/main">
+              <a:graphicData uri="http://schemas.openxmlformats.org/drawingml/2006/picture">
+                <pic:pic xmlns:pic="http://schemas.openxmlformats.org/drawingml/2006/picture">
+                  <pic:nvPicPr>
+                    <pic:cNvPr id="1" name=""/>
+                    <pic:cNvPicPr/>
+                  </pic:nvPicPr>
+                  <pic:blipFill>
+                    <a:blip r:embed="rId9"/>
+                    <a:stretch>
+                      <a:fillRect/>
+                    </a:stretch>
+                  </pic:blipFill>
+                  <pic:spPr>
+                    <a:xfrm>
+                      <a:off x="0" y="0"/>
+                      <a:ext cx="2330570" cy="190510"/>
+                    </a:xfrm>
+                    <a:prstGeom prst="rect">
+                      <a:avLst/>
+                    </a:prstGeom>
+                  </pic:spPr>
+                </pic:pic>
+              </a:graphicData>
+            </a:graphic>
+          </wp:inline>
+        </w:drawing>
+      </w:r>
+      <w:r>
+        <w:t xml:space="preserve"> a cui viene passato il </w:t>
+      </w:r>
+      <w:proofErr w:type="spellStart"/>
+      <w:proofErr w:type="gramStart"/>
+      <w:r>
+        <w:rPr>
+          <w:b/>
+          <w:bCs/>
+        </w:rPr>
+        <w:t>SocialManager</w:t>
+      </w:r>
+      <w:proofErr w:type="spellEnd"/>
+      <w:r>
+        <w:rPr>
+          <w:b/>
+          <w:bCs/>
+        </w:rPr>
+        <w:t xml:space="preserve"> </w:t>
+      </w:r>
+      <w:r>
+        <w:t xml:space="preserve"> che</w:t>
+      </w:r>
+      <w:proofErr w:type="gramEnd"/>
+      <w:r>
+        <w:t xml:space="preserve"> contiene tutte le informazioni su utenti, </w:t>
+      </w:r>
+      <w:proofErr w:type="spellStart"/>
+      <w:r>
+        <w:t>wallet</w:t>
+      </w:r>
+      <w:proofErr w:type="spellEnd"/>
+      <w:r>
+        <w:t>, followers/following e post.</w:t>
+      </w:r>
+    </w:p>
+    <w:p>
+      <w:pPr>
+        <w:rPr>
+          <w:color w:val="FF00FF"/>
+          <w:sz w:val="24"/>
+          <w:szCs w:val="24"/>
+          <w14:shadow w14:blurRad="38100" w14:dist="22860" w14:dir="5400000" w14:sx="100000" w14:sy="100000" w14:kx="0" w14:ky="0" w14:algn="tl">
+            <w14:srgbClr w14:val="000000">
+              <w14:alpha w14:val="70000"/>
+            </w14:srgbClr>
+          </w14:shadow>
+          <w14:textOutline w14:w="10160" w14:cap="flat" w14:cmpd="sng" w14:algn="ctr">
+            <w14:solidFill>
+              <w14:srgbClr w14:val="CC0099"/>
+            </w14:solidFill>
+            <w14:prstDash w14:val="solid"/>
+            <w14:round/>
+          </w14:textOutline>
+        </w:rPr>
+      </w:pPr>
+      <w:r>
+        <w:rPr>
+          <w:b/>
+          <w:color w:val="FF00FF"/>
+          <w:sz w:val="24"/>
+          <w:szCs w:val="24"/>
+          <w14:shadow w14:blurRad="38100" w14:dist="22860" w14:dir="5400000" w14:sx="100000" w14:sy="100000" w14:kx="0" w14:ky="0" w14:algn="tl">
+            <w14:srgbClr w14:val="000000">
+              <w14:alpha w14:val="70000"/>
+            </w14:srgbClr>
+          </w14:shadow>
+          <w14:textOutline w14:w="10160" w14:cap="flat" w14:cmpd="sng" w14:algn="ctr">
+            <w14:solidFill>
+              <w14:srgbClr w14:val="CC0099"/>
+            </w14:solidFill>
+            <w14:prstDash w14:val="solid"/>
+            <w14:round/>
+          </w14:textOutline>
+        </w:rPr>
+        <w:t>-</w:t>
+      </w:r>
+      <w:proofErr w:type="spellStart"/>
+      <w:r>
+        <w:rPr>
+          <w:b/>
+          <w:color w:val="FF00FF"/>
+          <w:sz w:val="24"/>
+          <w:szCs w:val="24"/>
+          <w14:shadow w14:blurRad="38100" w14:dist="22860" w14:dir="5400000" w14:sx="100000" w14:sy="100000" w14:kx="0" w14:ky="0" w14:algn="tl">
+            <w14:srgbClr w14:val="000000">
+              <w14:alpha w14:val="70000"/>
+            </w14:srgbClr>
+          </w14:shadow>
+          <w14:textOutline w14:w="10160" w14:cap="flat" w14:cmpd="sng" w14:algn="ctr">
+            <w14:solidFill>
+              <w14:srgbClr w14:val="CC0099"/>
+            </w14:solidFill>
+            <w14:prstDash w14:val="solid"/>
+            <w14:round/>
+          </w14:textOutline>
+        </w:rPr>
+        <w:t>J</w:t>
+      </w:r>
+      <w:r>
+        <w:rPr>
+          <w:b/>
+          <w:color w:val="FF00FF"/>
+          <w:sz w:val="24"/>
+          <w:szCs w:val="24"/>
+          <w14:shadow w14:blurRad="38100" w14:dist="22860" w14:dir="5400000" w14:sx="100000" w14:sy="100000" w14:kx="0" w14:ky="0" w14:algn="tl">
+            <w14:srgbClr w14:val="000000">
+              <w14:alpha w14:val="70000"/>
+            </w14:srgbClr>
+          </w14:shadow>
+          <w14:textOutline w14:w="10160" w14:cap="flat" w14:cmpd="sng" w14:algn="ctr">
+            <w14:solidFill>
+              <w14:srgbClr w14:val="CC0099"/>
+            </w14:solidFill>
+            <w14:prstDash w14:val="solid"/>
+            <w14:round/>
+          </w14:textOutline>
+        </w:rPr>
+        <w:t>sonFileManager</w:t>
+      </w:r>
+      <w:proofErr w:type="spellEnd"/>
+      <w:r>
+        <w:rPr>
+          <w:b/>
+          <w:color w:val="FF00FF"/>
+          <w:sz w:val="24"/>
+          <w:szCs w:val="24"/>
+          <w14:shadow w14:blurRad="38100" w14:dist="22860" w14:dir="5400000" w14:sx="100000" w14:sy="100000" w14:kx="0" w14:ky="0" w14:algn="tl">
+            <w14:srgbClr w14:val="000000">
+              <w14:alpha w14:val="70000"/>
+            </w14:srgbClr>
+          </w14:shadow>
+          <w14:textOutline w14:w="10160" w14:cap="flat" w14:cmpd="sng" w14:algn="ctr">
+            <w14:solidFill>
+              <w14:srgbClr w14:val="CC0099"/>
+            </w14:solidFill>
+            <w14:prstDash w14:val="solid"/>
+            <w14:round/>
+          </w14:textOutline>
+        </w:rPr>
+        <w:t>:</w:t>
+      </w:r>
+    </w:p>
+    <w:p>
+      <w:proofErr w:type="gramStart"/>
+      <w:r>
+        <w:t xml:space="preserve">Il  </w:t>
+      </w:r>
+      <w:proofErr w:type="spellStart"/>
+      <w:r>
+        <w:rPr>
+          <w:b/>
+          <w:bCs/>
+        </w:rPr>
+        <w:t>JsonFileManager</w:t>
+      </w:r>
+      <w:proofErr w:type="spellEnd"/>
+      <w:proofErr w:type="gramEnd"/>
+      <w:r>
+        <w:t xml:space="preserve"> gestisce tutta la parte di salvataggio e caricamento dei file </w:t>
+      </w:r>
+      <w:proofErr w:type="spellStart"/>
+      <w:r>
+        <w:t>Json</w:t>
+      </w:r>
+      <w:proofErr w:type="spellEnd"/>
+      <w:r>
+        <w:t xml:space="preserve"> che </w:t>
+      </w:r>
+      <w:proofErr w:type="spellStart"/>
+      <w:r>
+        <w:t>serveono</w:t>
+      </w:r>
+      <w:proofErr w:type="spellEnd"/>
+      <w:r>
+        <w:t xml:space="preserve"> per ricostruire lo stato del sistema, in particolare i file </w:t>
+      </w:r>
+      <w:proofErr w:type="spellStart"/>
+      <w:r>
+        <w:t>Json</w:t>
+      </w:r>
+      <w:proofErr w:type="spellEnd"/>
+      <w:r>
+        <w:t xml:space="preserve"> </w:t>
+      </w:r>
+      <w:proofErr w:type="spellStart"/>
+      <w:r>
+        <w:t>salavati</w:t>
+      </w:r>
+      <w:proofErr w:type="spellEnd"/>
+      <w:r>
+        <w:t xml:space="preserve"> sono:</w:t>
+      </w:r>
+    </w:p>
+    <w:p>
+      <w:pPr>
+        <w:pStyle w:val="Paragrafoelenco"/>
+        <w:numPr>
+          <w:ilvl w:val="0"/>
+          <w:numId w:val="4"/>
+        </w:numPr>
+        <w:rPr>
+          <w:i/>
+          <w:iCs/>
+        </w:rPr>
+      </w:pPr>
+      <w:proofErr w:type="spellStart"/>
+      <w:r>
+        <w:rPr>
+          <w:i/>
+          <w:iCs/>
+        </w:rPr>
+        <w:t>user.json</w:t>
+      </w:r>
+      <w:proofErr w:type="spellEnd"/>
+    </w:p>
+    <w:p>
+      <w:pPr>
+        <w:pStyle w:val="Paragrafoelenco"/>
+        <w:numPr>
+          <w:ilvl w:val="0"/>
+          <w:numId w:val="4"/>
+        </w:numPr>
+        <w:rPr>
+          <w:i/>
+          <w:iCs/>
+        </w:rPr>
+      </w:pPr>
+      <w:proofErr w:type="spellStart"/>
+      <w:r>
+        <w:rPr>
+          <w:i/>
+          <w:iCs/>
+        </w:rPr>
+        <w:t>post.json</w:t>
+      </w:r>
+      <w:proofErr w:type="spellEnd"/>
+    </w:p>
+    <w:p>
+      <w:pPr>
+        <w:pStyle w:val="Paragrafoelenco"/>
+        <w:numPr>
+          <w:ilvl w:val="0"/>
+          <w:numId w:val="4"/>
+        </w:numPr>
+        <w:rPr>
+          <w:i/>
+          <w:iCs/>
+        </w:rPr>
+      </w:pPr>
+      <w:proofErr w:type="spellStart"/>
+      <w:proofErr w:type="gramStart"/>
+      <w:r>
+        <w:rPr>
+          <w:i/>
+          <w:iCs/>
+        </w:rPr>
+        <w:t>follower.json</w:t>
+      </w:r>
+      <w:proofErr w:type="spellEnd"/>
+      <w:proofErr w:type="gramEnd"/>
+    </w:p>
+    <w:p>
+      <w:pPr>
+        <w:pStyle w:val="Paragrafoelenco"/>
+        <w:numPr>
+          <w:ilvl w:val="0"/>
+          <w:numId w:val="4"/>
+        </w:numPr>
+        <w:rPr>
+          <w:i/>
+          <w:iCs/>
+        </w:rPr>
+      </w:pPr>
+      <w:proofErr w:type="spellStart"/>
+      <w:proofErr w:type="gramStart"/>
+      <w:r>
+        <w:rPr>
+          <w:i/>
+          <w:iCs/>
+        </w:rPr>
+        <w:t>following.json</w:t>
+      </w:r>
+      <w:proofErr w:type="spellEnd"/>
+      <w:proofErr w:type="gramEnd"/>
+    </w:p>
+    <w:p>
+      <w:pPr>
+        <w:pStyle w:val="Paragrafoelenco"/>
+        <w:numPr>
+          <w:ilvl w:val="0"/>
+          <w:numId w:val="4"/>
+        </w:numPr>
+        <w:rPr>
+          <w:i/>
+          <w:iCs/>
+        </w:rPr>
+      </w:pPr>
+      <w:proofErr w:type="spellStart"/>
+      <w:proofErr w:type="gramStart"/>
+      <w:r>
+        <w:rPr>
+          <w:i/>
+          <w:iCs/>
+        </w:rPr>
+        <w:t>wallet.json</w:t>
+      </w:r>
+      <w:proofErr w:type="spellEnd"/>
+      <w:proofErr w:type="gramEnd"/>
+    </w:p>
+    <w:p>
+      <w:pPr>
+        <w:rPr>
+          <w:noProof/>
+        </w:rPr>
+      </w:pPr>
+      <w:r>
+        <w:t xml:space="preserve">Si trovano nella stessa cartella dei file di configurazione. Se i file </w:t>
+      </w:r>
+      <w:proofErr w:type="spellStart"/>
+      <w:r>
+        <w:t>Json</w:t>
+      </w:r>
+      <w:proofErr w:type="spellEnd"/>
+      <w:r>
+        <w:t xml:space="preserve"> non esistono non c’è da preoccuparsi perché al primo salvataggio li genererà automaticamente. Il metodo che preleva le informazioni è</w:t>
+      </w:r>
+      <w:r>
+        <w:rPr>
+          <w:noProof/>
+        </w:rPr>
+        <w:t xml:space="preserve"> </w:t>
+      </w:r>
+      <w:r>
+        <w:drawing>
+          <wp:inline distT="0" distB="0" distL="0" distR="0" wp14:anchorId="2E426909" wp14:editId="44C4412E">
+            <wp:extent cx="2844946" cy="209561"/>
+            <wp:effectExtent l="0" t="0" r="0" b="0"/>
+            <wp:docPr id="7" name="Immagine 7"/>
+            <wp:cNvGraphicFramePr>
+              <a:graphicFrameLocks xmlns:a="http://schemas.openxmlformats.org/drawingml/2006/main" noChangeAspect="1"/>
+            </wp:cNvGraphicFramePr>
+            <a:graphic xmlns:a="http://schemas.openxmlformats.org/drawingml/2006/main">
+              <a:graphicData uri="http://schemas.openxmlformats.org/drawingml/2006/picture">
+                <pic:pic xmlns:pic="http://schemas.openxmlformats.org/drawingml/2006/picture">
+                  <pic:nvPicPr>
+                    <pic:cNvPr id="1" name=""/>
+                    <pic:cNvPicPr/>
+                  </pic:nvPicPr>
+                  <pic:blipFill>
+                    <a:blip r:embed="rId10"/>
+                    <a:stretch>
+                      <a:fillRect/>
+                    </a:stretch>
+                  </pic:blipFill>
+                  <pic:spPr>
+                    <a:xfrm>
+                      <a:off x="0" y="0"/>
+                      <a:ext cx="2844946" cy="209561"/>
+                    </a:xfrm>
+                    <a:prstGeom prst="rect">
+                      <a:avLst/>
+                    </a:prstGeom>
+                  </pic:spPr>
+                </pic:pic>
+              </a:graphicData>
+            </a:graphic>
+          </wp:inline>
+        </w:drawing>
+      </w:r>
+      <w:r>
+        <w:rPr>
+          <w:noProof/>
+        </w:rPr>
+        <w:t xml:space="preserve"> che esegue una ad una le load dei file. La scelta di tenere tutte le informazioni in file diversi anzi che in unico file è a scopo preventivo, cioè , file di grandi dimensioni  aumentano al possibilità che questi possano corrompers</w:t>
+      </w:r>
+      <w:r>
+        <w:rPr>
+          <w:noProof/>
+        </w:rPr>
+        <w:t xml:space="preserve">i. La lettura di questi avviene tramite </w:t>
+      </w:r>
+      <w:r>
+        <w:rPr>
+          <w:b/>
+          <w:bCs/>
+          <w:noProof/>
+        </w:rPr>
+        <w:t xml:space="preserve">StringBuilder </w:t>
+      </w:r>
+      <w:r>
+        <w:rPr>
+          <w:noProof/>
+        </w:rPr>
+        <w:t xml:space="preserve">in cui si salva mano a mano il file interessato e per poi essere letto tramite il </w:t>
+      </w:r>
+      <w:r>
+        <w:rPr>
+          <w:b/>
+          <w:bCs/>
+          <w:noProof/>
+        </w:rPr>
+        <w:t>ByteBuffer</w:t>
+      </w:r>
+      <w:r>
+        <w:rPr>
+          <w:noProof/>
+        </w:rPr>
+        <w:t xml:space="preserve">. Per implementare questa classe è stata usata la libreria </w:t>
+      </w:r>
+      <w:r>
+        <w:rPr>
+          <w:b/>
+          <w:bCs/>
+          <w:noProof/>
+        </w:rPr>
+        <w:t xml:space="preserve">gson-2.8.2.jar </w:t>
+      </w:r>
+      <w:r>
+        <w:rPr>
+          <w:noProof/>
+        </w:rPr>
+        <w:t>che è una libreria sviluppata da  Google compeltamente open-source che rende facile, veloce e intutivo convertire oggetti java nella loro rapresentazione Json.</w:t>
+      </w:r>
+    </w:p>
+    <w:p>
+      <w:r>
+        <w:rPr>
+          <w:noProof/>
+        </w:rPr>
+        <w:t>(</w:t>
+      </w:r>
+      <w:hyperlink r:id="rId11" w:history="1">
+        <w:r>
+          <w:rPr>
+            <w:rStyle w:val="Collegamentoipertestuale"/>
+            <w:noProof/>
+            <w:color w:val="CC0099"/>
+          </w:rPr>
+          <w:t>https://github.com/google/gson</w:t>
+        </w:r>
+      </w:hyperlink>
+      <w:r>
+        <w:rPr>
+          <w:noProof/>
+        </w:rPr>
+        <w:t>)</w:t>
+      </w:r>
+      <w:r>
+        <w:rPr>
+          <w:noProof/>
+        </w:rPr>
+        <w:t>.</w:t>
       </w:r>
     </w:p>
     <w:p/>
@@ -2415,9 +3166,9 @@
     </w:lvl>
   </w:abstractNum>
   <w:abstractNum w:abstractNumId="2" w15:restartNumberingAfterBreak="0">
-    <w:nsid w:val="768B175F"/>
+    <w:nsid w:val="3A4075D2"/>
     <w:multiLevelType w:val="hybridMultilevel"/>
-    <w:tmpl w:val="AF2CBFF2"/>
+    <w:tmpl w:val="B3C625BA"/>
     <w:lvl w:ilvl="0" w:tplc="04100001">
       <w:start w:val="1"/>
       <w:numFmt w:val="bullet"/>
@@ -2527,14 +3278,130 @@
       </w:rPr>
     </w:lvl>
   </w:abstractNum>
+  <w:abstractNum w:abstractNumId="3" w15:restartNumberingAfterBreak="0">
+    <w:nsid w:val="768B175F"/>
+    <w:multiLevelType w:val="hybridMultilevel"/>
+    <w:tmpl w:val="AF2CBFF2"/>
+    <w:lvl w:ilvl="0" w:tplc="04100001">
+      <w:start w:val="1"/>
+      <w:numFmt w:val="bullet"/>
+      <w:lvlText w:val=""/>
+      <w:lvlJc w:val="left"/>
+      <w:pPr>
+        <w:ind w:left="720" w:hanging="360"/>
+      </w:pPr>
+      <w:rPr>
+        <w:rFonts w:ascii="Symbol" w:hAnsi="Symbol" w:hint="default"/>
+      </w:rPr>
+    </w:lvl>
+    <w:lvl w:ilvl="1" w:tplc="04100003" w:tentative="1">
+      <w:start w:val="1"/>
+      <w:numFmt w:val="bullet"/>
+      <w:lvlText w:val="o"/>
+      <w:lvlJc w:val="left"/>
+      <w:pPr>
+        <w:ind w:left="1440" w:hanging="360"/>
+      </w:pPr>
+      <w:rPr>
+        <w:rFonts w:ascii="Courier New" w:hAnsi="Courier New" w:cs="Courier New" w:hint="default"/>
+      </w:rPr>
+    </w:lvl>
+    <w:lvl w:ilvl="2" w:tplc="04100005" w:tentative="1">
+      <w:start w:val="1"/>
+      <w:numFmt w:val="bullet"/>
+      <w:lvlText w:val=""/>
+      <w:lvlJc w:val="left"/>
+      <w:pPr>
+        <w:ind w:left="2160" w:hanging="360"/>
+      </w:pPr>
+      <w:rPr>
+        <w:rFonts w:ascii="Wingdings" w:hAnsi="Wingdings" w:hint="default"/>
+      </w:rPr>
+    </w:lvl>
+    <w:lvl w:ilvl="3" w:tplc="04100001" w:tentative="1">
+      <w:start w:val="1"/>
+      <w:numFmt w:val="bullet"/>
+      <w:lvlText w:val=""/>
+      <w:lvlJc w:val="left"/>
+      <w:pPr>
+        <w:ind w:left="2880" w:hanging="360"/>
+      </w:pPr>
+      <w:rPr>
+        <w:rFonts w:ascii="Symbol" w:hAnsi="Symbol" w:hint="default"/>
+      </w:rPr>
+    </w:lvl>
+    <w:lvl w:ilvl="4" w:tplc="04100003" w:tentative="1">
+      <w:start w:val="1"/>
+      <w:numFmt w:val="bullet"/>
+      <w:lvlText w:val="o"/>
+      <w:lvlJc w:val="left"/>
+      <w:pPr>
+        <w:ind w:left="3600" w:hanging="360"/>
+      </w:pPr>
+      <w:rPr>
+        <w:rFonts w:ascii="Courier New" w:hAnsi="Courier New" w:cs="Courier New" w:hint="default"/>
+      </w:rPr>
+    </w:lvl>
+    <w:lvl w:ilvl="5" w:tplc="04100005" w:tentative="1">
+      <w:start w:val="1"/>
+      <w:numFmt w:val="bullet"/>
+      <w:lvlText w:val=""/>
+      <w:lvlJc w:val="left"/>
+      <w:pPr>
+        <w:ind w:left="4320" w:hanging="360"/>
+      </w:pPr>
+      <w:rPr>
+        <w:rFonts w:ascii="Wingdings" w:hAnsi="Wingdings" w:hint="default"/>
+      </w:rPr>
+    </w:lvl>
+    <w:lvl w:ilvl="6" w:tplc="04100001" w:tentative="1">
+      <w:start w:val="1"/>
+      <w:numFmt w:val="bullet"/>
+      <w:lvlText w:val=""/>
+      <w:lvlJc w:val="left"/>
+      <w:pPr>
+        <w:ind w:left="5040" w:hanging="360"/>
+      </w:pPr>
+      <w:rPr>
+        <w:rFonts w:ascii="Symbol" w:hAnsi="Symbol" w:hint="default"/>
+      </w:rPr>
+    </w:lvl>
+    <w:lvl w:ilvl="7" w:tplc="04100003" w:tentative="1">
+      <w:start w:val="1"/>
+      <w:numFmt w:val="bullet"/>
+      <w:lvlText w:val="o"/>
+      <w:lvlJc w:val="left"/>
+      <w:pPr>
+        <w:ind w:left="5760" w:hanging="360"/>
+      </w:pPr>
+      <w:rPr>
+        <w:rFonts w:ascii="Courier New" w:hAnsi="Courier New" w:cs="Courier New" w:hint="default"/>
+      </w:rPr>
+    </w:lvl>
+    <w:lvl w:ilvl="8" w:tplc="04100005" w:tentative="1">
+      <w:start w:val="1"/>
+      <w:numFmt w:val="bullet"/>
+      <w:lvlText w:val=""/>
+      <w:lvlJc w:val="left"/>
+      <w:pPr>
+        <w:ind w:left="6480" w:hanging="360"/>
+      </w:pPr>
+      <w:rPr>
+        <w:rFonts w:ascii="Wingdings" w:hAnsi="Wingdings" w:hint="default"/>
+      </w:rPr>
+    </w:lvl>
+  </w:abstractNum>
   <w:num w:numId="1" w16cid:durableId="1293100173">
-    <w:abstractNumId w:val="2"/>
+    <w:abstractNumId w:val="3"/>
   </w:num>
   <w:num w:numId="2" w16cid:durableId="1869028804">
     <w:abstractNumId w:val="0"/>
   </w:num>
   <w:num w:numId="3" w16cid:durableId="1269006042">
     <w:abstractNumId w:val="1"/>
+  </w:num>
+  <w:num w:numId="4" w16cid:durableId="1151293310">
+    <w:abstractNumId w:val="2"/>
   </w:num>
 </w:numbering>
 </file>
@@ -3011,6 +3878,29 @@
       <w:szCs w:val="56"/>
     </w:rPr>
   </w:style>
+  <w:style w:type="character" w:styleId="Collegamentoipertestuale">
+    <w:name w:val="Hyperlink"/>
+    <w:basedOn w:val="Carpredefinitoparagrafo"/>
+    <w:uiPriority w:val="99"/>
+    <w:unhideWhenUsed/>
+    <w:rsid w:val="002411C4"/>
+    <w:rPr>
+      <w:color w:val="0563C1" w:themeColor="hyperlink"/>
+      <w:u w:val="single"/>
+    </w:rPr>
+  </w:style>
+  <w:style w:type="character" w:styleId="Menzionenonrisolta">
+    <w:name w:val="Unresolved Mention"/>
+    <w:basedOn w:val="Carpredefinitoparagrafo"/>
+    <w:uiPriority w:val="99"/>
+    <w:semiHidden/>
+    <w:unhideWhenUsed/>
+    <w:rsid w:val="002411C4"/>
+    <w:rPr>
+      <w:color w:val="605E5C"/>
+      <w:shd w:val="clear" w:color="auto" w:fill="E1DFDD"/>
+    </w:rPr>
+  </w:style>
 </w:styles>
 </file>
 

</xml_diff>

<commit_message>
risoluzione di un bug della login
</commit_message>
<xml_diff>
--- a/Relazione.docx
+++ b/Relazione.docx
@@ -767,6 +767,51 @@
         </w:rPr>
         <w:t>:</w:t>
       </w:r>
+      <w:r>
+        <w:rPr>
+          <w:color w:val="FF00FF"/>
+          <w:sz w:val="28"/>
+          <w:szCs w:val="28"/>
+          <w14:shadow w14:blurRad="38100" w14:dist="22860" w14:dir="5400000" w14:sx="100000" w14:sy="100000" w14:kx="0" w14:ky="0" w14:algn="tl">
+            <w14:srgbClr w14:val="000000">
+              <w14:alpha w14:val="70000"/>
+            </w14:srgbClr>
+          </w14:shadow>
+          <w14:textOutline w14:w="10160" w14:cap="flat" w14:cmpd="sng" w14:algn="ctr">
+            <w14:solidFill>
+              <w14:srgbClr w14:val="CC0099"/>
+            </w14:solidFill>
+            <w14:prstDash w14:val="solid"/>
+            <w14:round/>
+          </w14:textOutline>
+        </w:rPr>
+        <w:t xml:space="preserve"> </w:t>
+      </w:r>
+      <w:r>
+        <w:t xml:space="preserve">rappresenta il portafoglio di </w:t>
+      </w:r>
+      <w:proofErr w:type="spellStart"/>
+      <w:r>
+        <w:t>winsome</w:t>
+      </w:r>
+      <w:proofErr w:type="spellEnd"/>
+      <w:r>
+        <w:t xml:space="preserve"> è di particolare rilevanza in questa classe il metodo </w:t>
+      </w:r>
+      <w:proofErr w:type="spellStart"/>
+      <w:r>
+        <w:t>getWalletBitcoin</w:t>
+      </w:r>
+      <w:proofErr w:type="spellEnd"/>
+      <w:r>
+        <w:t xml:space="preserve"> che ottiene un </w:t>
+      </w:r>
+      <w:r>
+        <w:t>numero randomico da Random.org</w:t>
+      </w:r>
+      <w:r>
+        <w:t xml:space="preserve"> come da specifica con 20 cifre decimali</w:t>
+      </w:r>
     </w:p>
     <w:p>
       <w:pPr>
@@ -1106,6 +1151,7 @@
             <w14:round/>
           </w14:textOutline>
         </w:rPr>
+        <w:lastRenderedPageBreak/>
         <w:t>LATO CLIENT:</w:t>
       </w:r>
     </w:p>
@@ -1134,7 +1180,6 @@
         </w:rPr>
       </w:pPr>
       <w:r>
-        <w:lastRenderedPageBreak/>
         <w:t xml:space="preserve">Il Client avvia 2 </w:t>
       </w:r>
       <w:proofErr w:type="spellStart"/>
@@ -1981,6 +2026,7 @@
           <w:color w:val="FFFFFF" w:themeColor="background1"/>
           <w:highlight w:val="magenta"/>
         </w:rPr>
+        <w:lastRenderedPageBreak/>
         <w:t>help</w:t>
       </w:r>
       <w:r>
@@ -2024,7 +2070,6 @@
         <w:ind w:left="360"/>
       </w:pPr>
       <w:r>
-        <w:lastRenderedPageBreak/>
         <w:t xml:space="preserve">È doveroso specificare che per </w:t>
       </w:r>
       <w:r>
@@ -3026,7 +3071,11 @@
       </w:r>
       <w:proofErr w:type="spellEnd"/>
       <w:r>
-        <w:t xml:space="preserve"> per ricevere aggiornamenti sui propri follower tramite metodi remoti. I client vengono gestiti con un singolo </w:t>
+        <w:t xml:space="preserve"> per ricevere aggiornamenti sui propri follower tramite metodi remoti. I client </w:t>
+      </w:r>
+      <w:r>
+        <w:lastRenderedPageBreak/>
+        <w:t xml:space="preserve">vengono gestiti con un singolo </w:t>
       </w:r>
       <w:proofErr w:type="spellStart"/>
       <w:r>
@@ -3085,11 +3134,7 @@
         <w:t xml:space="preserve"> futuri.</w:t>
       </w:r>
       <w:r>
-        <w:t xml:space="preserve"> E inoltre permette di controllare le risorse utilizzate riciclandole quando possibile. Il server </w:t>
-      </w:r>
-      <w:r>
-        <w:lastRenderedPageBreak/>
-        <w:t>resta in attesa di connessioni fino a</w:t>
+        <w:t xml:space="preserve"> E inoltre permette di controllare le risorse utilizzate riciclandole quando possibile. Il server resta in attesa di connessioni fino a</w:t>
       </w:r>
       <w:r>
         <w:t xml:space="preserve"> </w:t>
@@ -3994,6 +4039,7 @@
         <w:rPr>
           <w:noProof/>
         </w:rPr>
+        <w:lastRenderedPageBreak/>
         <w:t xml:space="preserve">RmiService contiene 2 metodi che vengono eseguiti via RMI: </w:t>
       </w:r>
       <w:r>
@@ -4030,14 +4076,7 @@
         <w:rPr>
           <w:noProof/>
         </w:rPr>
-        <w:t xml:space="preserve"> che serve per </w:t>
-      </w:r>
-      <w:r>
-        <w:rPr>
-          <w:noProof/>
-        </w:rPr>
-        <w:lastRenderedPageBreak/>
-        <w:t>recuperare l’intera lista follower dell’utente dal server, che è fondamentale per tentere la lista completa dei follower lato client, altrimenti rimarrebbe salvata solo quella  che viene salavata dopo la login.</w:t>
+        <w:t xml:space="preserve"> che serve per recuperare l’intera lista follower dell’utente dal server, che è fondamentale per tentere la lista completa dei follower lato client, altrimenti rimarrebbe salvata solo quella  che viene salavata dopo la login.</w:t>
       </w:r>
     </w:p>
     <w:p>
@@ -4950,6 +4989,7 @@
     </w:p>
     <w:p>
       <w:r>
+        <w:lastRenderedPageBreak/>
         <w:drawing>
           <wp:anchor distT="0" distB="0" distL="114300" distR="114300" simplePos="0" relativeHeight="251658240" behindDoc="1" locked="0" layoutInCell="1" allowOverlap="1" wp14:anchorId="29BEB02D" wp14:editId="310A3B0B">
             <wp:simplePos x="0" y="0"/>
@@ -5110,7 +5150,6 @@
             <w14:round/>
           </w14:textOutline>
         </w:rPr>
-        <w:lastRenderedPageBreak/>
         <w:t>-</w:t>
       </w:r>
       <w:proofErr w:type="spellStart"/>

</xml_diff>

<commit_message>
last commit before exam
</commit_message>
<xml_diff>
--- a/Relazione.docx
+++ b/Relazione.docx
@@ -146,7 +146,29 @@
     </w:p>
     <w:p>
       <w:r>
-        <w:t xml:space="preserve">La directory Winsome contiene in fine la cartella </w:t>
+        <w:t>La directory Winsome contiene</w:t>
+      </w:r>
+      <w:r>
+        <w:t xml:space="preserve"> la cartella </w:t>
+      </w:r>
+      <w:r>
+        <w:rPr>
+          <w:b/>
+          <w:bCs/>
+        </w:rPr>
+        <w:t>jar</w:t>
+      </w:r>
+      <w:r>
+        <w:t xml:space="preserve"> che contiene i file WinsomeClient</w:t>
+      </w:r>
+      <w:r>
+        <w:t>M</w:t>
+      </w:r>
+      <w:r>
+        <w:t>ain.jar e WinsomeServerMain.jar, la cartella libraries che contiene le librerie esterne utilizzate e</w:t>
+      </w:r>
+      <w:r>
+        <w:t xml:space="preserve"> in fine la cartella </w:t>
       </w:r>
       <w:r>
         <w:rPr>
@@ -156,12 +178,31 @@
         <w:t xml:space="preserve">src </w:t>
       </w:r>
       <w:r>
-        <w:t>che contiene i file sorgente del server winsome,</w:t>
-      </w:r>
-    </w:p>
-    <w:p>
-      <w:r>
-        <w:t xml:space="preserve">La cartella </w:t>
+        <w:t>che contiene i file sorgente del s</w:t>
+      </w:r>
+      <w:r>
+        <w:t>ocial</w:t>
+      </w:r>
+      <w:r>
+        <w:t xml:space="preserve"> Winsome. La cartella </w:t>
+      </w:r>
+      <w:r>
+        <w:t>src</w:t>
+      </w:r>
+      <w:r>
+        <w:t xml:space="preserve"> contiene anche l</w:t>
+      </w:r>
+      <w:r>
+        <w:t>e</w:t>
+      </w:r>
+      <w:r>
+        <w:t xml:space="preserve"> cartell</w:t>
+      </w:r>
+      <w:r>
+        <w:t>e</w:t>
+      </w:r>
+      <w:r>
+        <w:t xml:space="preserve"> </w:t>
       </w:r>
       <w:r>
         <w:rPr>
@@ -171,61 +212,110 @@
         <w:t>Color</w:t>
       </w:r>
       <w:r>
+        <w:rPr>
+          <w:b/>
+          <w:bCs/>
+        </w:rPr>
+        <w:t xml:space="preserve"> e CustomizedException.</w:t>
+      </w:r>
+      <w:r>
+        <w:t xml:space="preserve"> Color ha all’interno </w:t>
+      </w:r>
+      <w:r>
+        <w:t>la classe ColoredText</w:t>
+      </w:r>
+      <w:r>
+        <w:t>.java</w:t>
+      </w:r>
+      <w:r>
+        <w:t xml:space="preserve"> che </w:t>
+      </w:r>
+      <w:r>
+        <w:t>definisce</w:t>
+      </w:r>
+      <w:r>
+        <w:t xml:space="preserve"> una serie di stringhe static le quali inserite come prefisso su stdout </w:t>
+      </w:r>
+      <w:r>
+        <w:t>permett</w:t>
+      </w:r>
+      <w:r>
+        <w:t>ono</w:t>
+      </w:r>
+      <w:r>
+        <w:t xml:space="preserve"> di </w:t>
+      </w:r>
+      <w:r>
+        <w:t>colorare le scritte visualizzate da terminale</w:t>
+      </w:r>
+      <w:r>
+        <w:t xml:space="preserve"> (purtroppo su alcune shell il prefisso per il </w:t>
+      </w:r>
+      <w:r>
+        <w:rPr>
+          <w:b/>
+          <w:bCs/>
+        </w:rPr>
+        <w:t>bold</w:t>
+      </w:r>
+      <w:r>
+        <w:t xml:space="preserve"> stampa una faccina sorridente)</w:t>
+      </w:r>
+      <w:r>
+        <w:t>.</w:t>
+      </w:r>
+      <w:r>
+        <w:rPr>
+          <w:b/>
+          <w:bCs/>
+        </w:rPr>
         <w:t xml:space="preserve"> </w:t>
       </w:r>
       <w:r>
-        <w:t xml:space="preserve">permette di </w:t>
-      </w:r>
-      <w:r>
-        <w:t>colorare le scritte visualizzate da terminale</w:t>
-      </w:r>
-      <w:r>
-        <w:t xml:space="preserve"> (purtroppo su alcune shell il prefisso per il </w:t>
-      </w:r>
-      <w:r>
-        <w:rPr>
-          <w:b/>
-          <w:bCs/>
-        </w:rPr>
-        <w:t>bold</w:t>
-      </w:r>
-      <w:r>
-        <w:t xml:space="preserve"> stampa una faccina sorridente)</w:t>
+        <w:rPr>
+          <w:b/>
+          <w:bCs/>
+        </w:rPr>
+        <w:t>CustomizedException</w:t>
+      </w:r>
+      <w:r>
+        <w:rPr>
+          <w:b/>
+          <w:bCs/>
+        </w:rPr>
+        <w:t>,</w:t>
+      </w:r>
+      <w:r>
+        <w:t xml:space="preserve"> invece,</w:t>
+      </w:r>
+      <w:r>
+        <w:rPr>
+          <w:b/>
+          <w:bCs/>
+        </w:rPr>
+        <w:t xml:space="preserve"> </w:t>
+      </w:r>
+      <w:r>
+        <w:t>è la cartella che contiene le classi che definiscono le eccezioni personalizzate, che specificano errori di tipo diverso durante l’uso del social.</w:t>
+      </w:r>
+      <w:r>
+        <w:br/>
+        <w:t>Alla prima esecuzione del progetto non esiste una cartella che cont</w:t>
+      </w:r>
+      <w:r>
+        <w:t>enga</w:t>
+      </w:r>
+      <w:r>
+        <w:t xml:space="preserve"> i Json e i file di configurazione perché verrà creata in seguito con il primo lancio del server</w:t>
+      </w:r>
+      <w:r>
+        <w:t xml:space="preserve"> e il primo lancio del client</w:t>
       </w:r>
       <w:r>
         <w:t>.</w:t>
       </w:r>
       <w:r>
         <w:br/>
-        <w:t>Alla prima esecuzione del progetto non esiste una cartella che contiene i Json e i file di configurazione perché verrà creata in seguito con il primo lancio del server</w:t>
-      </w:r>
-      <w:r>
-        <w:t xml:space="preserve"> e il primo lancio del client</w:t>
-      </w:r>
-      <w:r>
-        <w:t>.</w:t>
-      </w:r>
-      <w:r>
-        <w:br/>
-      </w:r>
-      <w:r>
-        <w:rPr>
-          <w:b/>
-          <w:bCs/>
-        </w:rPr>
-        <w:t xml:space="preserve">CustomizedException </w:t>
-      </w:r>
-      <w:r>
-        <w:t>è la c</w:t>
-      </w:r>
-      <w:r>
-        <w:t>a</w:t>
-      </w:r>
-      <w:r>
-        <w:t>rtella che contiene</w:t>
-      </w:r>
-      <w:r>
-        <w:t xml:space="preserve"> le classi che definiscono le eccezioni personalizzate, che specificano errori di tipo diverso durante l’uso del social.</w:t>
       </w:r>
     </w:p>
     <w:p>
@@ -305,7 +395,13 @@
         <w:t>”,</w:t>
       </w:r>
       <w:r>
-        <w:t xml:space="preserve"> come dice il nome, i metodi principali che questa classe implementa sono </w:t>
+        <w:t xml:space="preserve"> come dice il nome</w:t>
+      </w:r>
+      <w:r>
+        <w:t>. I</w:t>
+      </w:r>
+      <w:r>
+        <w:t xml:space="preserve"> metodi principali che questa classe implementa sono </w:t>
       </w:r>
       <w:r>
         <w:rPr>
@@ -335,7 +431,19 @@
         <w:t>.</w:t>
       </w:r>
       <w:r>
-        <w:t xml:space="preserve"> I messaggi sono divisi in 2 pacchetti, uno che contiene la dimensione del messaggio e l’altro contiene il messaggio stesso. Implementa</w:t>
+        <w:t xml:space="preserve"> I messaggi sono divisi in 2 pacchetti, </w:t>
+      </w:r>
+      <w:r>
+        <w:t>il primo</w:t>
+      </w:r>
+      <w:r>
+        <w:t xml:space="preserve"> contiene la dimensione del messaggio e l’altro</w:t>
+      </w:r>
+      <w:r>
+        <w:t xml:space="preserve"> </w:t>
+      </w:r>
+      <w:r>
+        <w:t>il messaggio stesso. Implementa</w:t>
       </w:r>
       <w:r>
         <w:t xml:space="preserve"> anche un metodo che permette di leggere</w:t>
@@ -349,6 +457,8 @@
       <w:r>
         <w:t>.</w:t>
       </w:r>
+    </w:p>
+    <w:p>
       <w:r>
         <w:br/>
         <w:t xml:space="preserve">Ci sono anche altre </w:t>
@@ -746,7 +856,17 @@
         <w:t>. È</w:t>
       </w:r>
       <w:r>
-        <w:t xml:space="preserve"> di particolare rilevanza in questa classe il metodo getWalletBitcoin che ottiene un </w:t>
+        <w:t xml:space="preserve"> di particolare rilevanza in questa classe il metodo </w:t>
+      </w:r>
+      <w:r>
+        <w:rPr>
+          <w:i/>
+          <w:iCs/>
+        </w:rPr>
+        <w:t>getWalletBitcoin</w:t>
+      </w:r>
+      <w:r>
+        <w:t xml:space="preserve"> che ottiene un </w:t>
       </w:r>
       <w:r>
         <w:t>numero random da Random.org</w:t>
@@ -857,6 +977,7 @@
             <w14:round/>
           </w14:textOutline>
         </w:rPr>
+        <w:lastRenderedPageBreak/>
         <w:t>WalletMovem</w:t>
       </w:r>
       <w:r>
@@ -941,7 +1062,20 @@
         <w:t xml:space="preserve">importo, una causale e </w:t>
       </w:r>
       <w:r>
-        <w:t>il data (java.util.Date)</w:t>
+        <w:t>la</w:t>
+      </w:r>
+      <w:r>
+        <w:t xml:space="preserve"> data (</w:t>
+      </w:r>
+      <w:r>
+        <w:rPr>
+          <w:i/>
+          <w:iCs/>
+        </w:rPr>
+        <w:t>java.util.Date</w:t>
+      </w:r>
+      <w:r>
+        <w:t>)</w:t>
       </w:r>
       <w:r>
         <w:t xml:space="preserve"> di esecuzione della transazione. </w:t>
@@ -1057,7 +1191,6 @@
             <w14:round/>
           </w14:textOutline>
         </w:rPr>
-        <w:lastRenderedPageBreak/>
         <w:t>Comment:</w:t>
       </w:r>
       <w:r>
@@ -1112,7 +1245,7 @@
           </w14:textOutline>
         </w:rPr>
         <w:drawing>
-          <wp:anchor distT="0" distB="0" distL="114300" distR="114300" simplePos="0" relativeHeight="251659264" behindDoc="1" locked="0" layoutInCell="1" allowOverlap="1" wp14:anchorId="42AE056C" wp14:editId="17F3F226">
+          <wp:anchor distT="0" distB="0" distL="114300" distR="114300" simplePos="0" relativeHeight="251659264" behindDoc="1" locked="0" layoutInCell="1" allowOverlap="1" wp14:anchorId="42AE056C" wp14:editId="3B04BBE2">
             <wp:simplePos x="0" y="0"/>
             <wp:positionH relativeFrom="column">
               <wp:posOffset>22860</wp:posOffset>
@@ -1375,7 +1508,13 @@
         <w:t>rewin</w:t>
       </w:r>
       <w:r>
-        <w:t xml:space="preserve"> di questo post, rimangono salvati anche se un utente fa l’unfollow dall’autore del post, una </w:t>
+        <w:t xml:space="preserve"> di questo post, rimangono salvati anche se un utente fa l’unfollow dall’autore del post,</w:t>
+      </w:r>
+      <w:r>
+        <w:t>e</w:t>
+      </w:r>
+      <w:r>
+        <w:t xml:space="preserve"> una </w:t>
       </w:r>
       <w:r>
         <w:rPr>
@@ -1437,13 +1576,13 @@
         <w:t xml:space="preserve"> </w:t>
       </w:r>
       <w:r>
-        <w:t xml:space="preserve">Associazione tra una </w:t>
-      </w:r>
-      <w:r>
-        <w:t>socketC</w:t>
-      </w:r>
-      <w:r>
-        <w:t>lient e il nome dell’utente</w:t>
+        <w:t>Associazione tra un</w:t>
+      </w:r>
+      <w:r>
+        <w:t xml:space="preserve"> Socket</w:t>
+      </w:r>
+      <w:r>
+        <w:t xml:space="preserve"> e il nome dell’utente</w:t>
       </w:r>
       <w:r>
         <w:t xml:space="preserve"> loggato</w:t>
@@ -1568,7 +1707,7 @@
         <w:t>“exit”</w:t>
       </w:r>
       <w:r>
-        <w:t xml:space="preserve"> che chiude forzatamente il multicast socket su cui il thread attende di ricevere pacchetti.</w:t>
+        <w:t xml:space="preserve"> che chiude il multicast socket su cui il thread attende di ricevere pacchetti.</w:t>
       </w:r>
       <w:r>
         <w:t xml:space="preserve"> </w:t>
@@ -1675,7 +1814,19 @@
         <w:t xml:space="preserve"> con il server all’indirizzo e porta letti in precedenza. Localizza il registro all’indirizzo specificato e prepara </w:t>
       </w:r>
       <w:r>
-        <w:t>i reader e i writer, per poi entra</w:t>
+        <w:t>i</w:t>
+      </w:r>
+      <w:r>
+        <w:t>l</w:t>
+      </w:r>
+      <w:r>
+        <w:t xml:space="preserve"> reader e i</w:t>
+      </w:r>
+      <w:r>
+        <w:t>l</w:t>
+      </w:r>
+      <w:r>
+        <w:t xml:space="preserve"> writer, per poi entra</w:t>
       </w:r>
       <w:r>
         <w:t>r</w:t>
@@ -1693,10 +1844,13 @@
         <w:br/>
       </w:r>
       <w:r>
-        <w:t xml:space="preserve">In caso di perdita di connessione con il server il client avvierà un tentativo di riconnessione con il server. </w:t>
+        <w:t xml:space="preserve">In caso di perdita di connessione con il server il client avvierà un tentativo di riconnessione. </w:t>
       </w:r>
       <w:r>
         <w:t>Il client si accorge di un eventuale interruzione di connessione solo alla mancata esecuzione di un comando (tranne help e exit)</w:t>
+      </w:r>
+      <w:r>
+        <w:t>.</w:t>
       </w:r>
     </w:p>
     <w:p/>
@@ -1704,7 +1858,6 @@
     <w:p/>
     <w:p>
       <w:r>
-        <w:lastRenderedPageBreak/>
         <w:t>******</w:t>
       </w:r>
       <w:r>
@@ -1740,7 +1893,7 @@
         <w:t xml:space="preserve">      </w:t>
       </w:r>
       <w:r>
-        <w:t>. Il client è in grado di interpretare i comandi anche se scritti in maiuscolo.</w:t>
+        <w:t xml:space="preserve"> Il client è in grado di interpretare i comandi anche se scritti in maiuscolo.</w:t>
       </w:r>
       <w:r>
         <w:t xml:space="preserve">         </w:t>
@@ -1908,7 +2061,13 @@
         <w:t xml:space="preserve"> </w:t>
       </w:r>
       <w:r>
-        <w:t xml:space="preserve">password corrispondono con quelli salvati. Se il metodo ha successo il server risponde al cliente </w:t>
+        <w:t>password corrispondono con quelli salvati. Se il metodo ha successo il server risponde al cli</w:t>
+      </w:r>
+      <w:r>
+        <w:t>ent</w:t>
+      </w:r>
+      <w:r>
+        <w:t xml:space="preserve"> </w:t>
       </w:r>
       <w:r>
         <w:rPr>
@@ -2003,16 +2162,16 @@
         <w:t>followersList</w:t>
       </w:r>
       <w:r>
-        <w:t xml:space="preserve"> al client, se non esiste ancora la inizializza</w:t>
-      </w:r>
-      <w:r>
-        <w:t xml:space="preserve"> (lato clien</w:t>
-      </w:r>
-      <w:r>
-        <w:t>t</w:t>
-      </w:r>
-      <w:r>
-        <w:t>)</w:t>
+        <w:t xml:space="preserve"> al client</w:t>
+      </w:r>
+      <w:r>
+        <w:t xml:space="preserve"> che ne tiene una copia locale</w:t>
+      </w:r>
+      <w:r>
+        <w:t>, se non esiste ancora la inizializza</w:t>
+      </w:r>
+      <w:r>
+        <w:t xml:space="preserve"> </w:t>
       </w:r>
       <w:r>
         <w:t>.</w:t>
@@ -2100,7 +2259,10 @@
         <w:t>di un utente</w:t>
       </w:r>
       <w:r>
-        <w:t xml:space="preserve"> che è però il risultato di </w:t>
+        <w:t>. Tale Set è</w:t>
+      </w:r>
+      <w:r>
+        <w:t xml:space="preserve"> il risultato di </w:t>
       </w:r>
       <w:r>
         <w:rPr>
@@ -2129,7 +2291,13 @@
         <w:t xml:space="preserve"> </w:t>
       </w:r>
       <w:r>
-        <w:t>il quale si comporta come un hashset perché è implementato con un algoritmo hash-based, ma garantisce comunque la consistenza delle informazioni.</w:t>
+        <w:t>il quale si comporta come un hashset perché è implementato con un algoritmo hash-based</w:t>
+      </w:r>
+      <w:r>
+        <w:t xml:space="preserve"> e</w:t>
+      </w:r>
+      <w:r>
+        <w:t xml:space="preserve"> garantisce la consistenza delle informazioni.</w:t>
       </w:r>
       <w:r>
         <w:t xml:space="preserve"> </w:t>
@@ -2236,7 +2404,14 @@
         <w:t xml:space="preserve"> server</w:t>
       </w:r>
       <w:r>
-        <w:t>, tramite SharedMethods.sendToStream</w:t>
+        <w:t xml:space="preserve">, tramite </w:t>
+      </w:r>
+      <w:r>
+        <w:rPr>
+          <w:b/>
+          <w:bCs/>
+        </w:rPr>
+        <w:t>SharedMethods.sendToStream</w:t>
       </w:r>
       <w:r>
         <w:t>.</w:t>
@@ -2430,6 +2605,7 @@
             <w14:round/>
           </w14:textOutline>
         </w:rPr>
+        <w:lastRenderedPageBreak/>
         <w:t>-</w:t>
       </w:r>
       <w:r>
@@ -2560,7 +2736,13 @@
         </w:drawing>
       </w:r>
       <w:r>
-        <w:t xml:space="preserve"> che ha il compito di gestire la followersList. La sintassi della stringa s passata come argomento è fissa: </w:t>
+        <w:t xml:space="preserve"> che ha il compito di gestire la followersList</w:t>
+      </w:r>
+      <w:r>
+        <w:t xml:space="preserve"> lato client</w:t>
+      </w:r>
+      <w:r>
+        <w:t xml:space="preserve">. La sintassi della stringa s passata come argomento è fissa: </w:t>
       </w:r>
       <w:r>
         <w:rPr>
@@ -2583,14 +2765,16 @@
         <w:t xml:space="preserve"> </w:t>
       </w:r>
       <w:r>
-        <w:t xml:space="preserve">che differenziano rispettivamente un’aggiunta alla followersList o una </w:t>
-      </w:r>
-      <w:r>
-        <w:lastRenderedPageBreak/>
-        <w:t>rimozione. È impossibile che si verifichino errori in questo metod</w:t>
-      </w:r>
-      <w:r>
-        <w:t>o la stringa</w:t>
+        <w:t>che differenziano rispettivamente un’aggiunta alla followersList o una rimozione. È impossibile che si verifichino errori in questo metod</w:t>
+      </w:r>
+      <w:r>
+        <w:t>o</w:t>
+      </w:r>
+      <w:r>
+        <w:t xml:space="preserve"> perché</w:t>
+      </w:r>
+      <w:r>
+        <w:t xml:space="preserve"> la stringa</w:t>
       </w:r>
       <w:r>
         <w:t xml:space="preserve"> è</w:t>
@@ -3234,7 +3418,13 @@
         <w:t>,</w:t>
       </w:r>
       <w:r>
-        <w:t xml:space="preserve"> di default fissata 30 secondi ma può essere cambiata</w:t>
+        <w:t xml:space="preserve"> di default fissata </w:t>
+      </w:r>
+      <w:r>
+        <w:t xml:space="preserve">a </w:t>
+      </w:r>
+      <w:r>
+        <w:t>30 secondi ma può essere cambiata</w:t>
       </w:r>
       <w:r>
         <w:t xml:space="preserve"> (sia da codice che direttamente da file di config)</w:t>
@@ -3344,6 +3534,7 @@
             <w14:round/>
           </w14:textOutline>
         </w:rPr>
+        <w:lastRenderedPageBreak/>
         <w:t>-</w:t>
       </w:r>
       <w:r>
@@ -3537,7 +3728,6 @@
           <w:i/>
           <w:iCs/>
         </w:rPr>
-        <w:lastRenderedPageBreak/>
         <w:t>wallet.json</w:t>
       </w:r>
     </w:p>
@@ -3570,7 +3760,13 @@
         <w:t>li genererà automaticamente</w:t>
       </w:r>
       <w:r>
-        <w:t>, altrimenti semplicemente letti</w:t>
+        <w:t>, altrimenti</w:t>
+      </w:r>
+      <w:r>
+        <w:t xml:space="preserve"> vengono</w:t>
+      </w:r>
+      <w:r>
+        <w:t xml:space="preserve"> semplicemente letti</w:t>
       </w:r>
       <w:r>
         <w:t>. Il metodo che preleva le informazioni è</w:t>
@@ -3890,7 +4086,31 @@
         <w:rPr>
           <w:noProof/>
         </w:rPr>
-        <w:t>, di modo che non riceva più notifiche riguaro l’aggiornamento lista follower, viene chiamato dal client quando un utente esegue la logout.</w:t>
+        <w:t xml:space="preserve">, </w:t>
+      </w:r>
+      <w:r>
+        <w:rPr>
+          <w:noProof/>
+        </w:rPr>
+        <w:t xml:space="preserve">in modo </w:t>
+      </w:r>
+      <w:r>
+        <w:rPr>
+          <w:noProof/>
+        </w:rPr>
+        <w:t>che non riceva più notifiche riguar</w:t>
+      </w:r>
+      <w:r>
+        <w:rPr>
+          <w:noProof/>
+        </w:rPr>
+        <w:t>d</w:t>
+      </w:r>
+      <w:r>
+        <w:rPr>
+          <w:noProof/>
+        </w:rPr>
+        <w:t>o l’aggiornamento lista follower, viene chiamato dal client quando un utente esegue la logout.</w:t>
       </w:r>
     </w:p>
     <w:p>
@@ -4023,7 +4243,19 @@
         <w:rPr>
           <w:noProof/>
         </w:rPr>
-        <w:t xml:space="preserve"> che serve per recuperare l’intera lista follower dell’utente dal server, che è fondamentale per tentere la lista completa dei follower lato client, altrimenti rimarrebbe salvata solo quella  che viene salavata dopo la login.</w:t>
+        <w:t xml:space="preserve"> che serve per recuperare l’intera lista follower dell’utente dal server, che è fondamentale per tentere la lista completa dei follower lato client, altrimenti rimarrebbe </w:t>
+      </w:r>
+      <w:r>
+        <w:rPr>
+          <w:noProof/>
+        </w:rPr>
+        <w:t>in memoria</w:t>
+      </w:r>
+      <w:r>
+        <w:rPr>
+          <w:noProof/>
+        </w:rPr>
+        <w:t xml:space="preserve"> solo quella che viene salvata dopo la login.</w:t>
       </w:r>
     </w:p>
     <w:p>
@@ -4186,19 +4418,28 @@
         <w:t>start()</w:t>
       </w:r>
       <w:r>
-        <w:t xml:space="preserve"> del thread si prepara ad ascoltare i messaggi provenienti dal client e le gestisce di conseguenza </w:t>
+        <w:t xml:space="preserve"> del thread si prepara ad ascoltare i messaggi provenienti dal client e l</w:t>
+      </w:r>
+      <w:r>
+        <w:t>i</w:t>
+      </w:r>
+      <w:r>
+        <w:t xml:space="preserve"> gestisce di conseguenza </w:t>
       </w:r>
       <w:r>
         <w:t>tramite lo switch della richiesta che viene splittata sugli spazi (</w:t>
       </w:r>
       <w:r>
-        <w:t>comandi digitati senza spazi rendono il codice del parsing più semplice e leggibile</w:t>
+        <w:t>comandi digitati senza spazi rendono il codice del parsing più</w:t>
+      </w:r>
+      <w:r>
+        <w:t xml:space="preserve"> leggibile e semplice</w:t>
       </w:r>
       <w:r>
         <w:t>) e procede ad una serie di controlli sui parametri, sugli utenti e sulle operazioni da eseguire, parte dei controlli vengono effettuati già lato client, come ad esempio alcuni controlli sulla sitassi dei comandi</w:t>
       </w:r>
       <w:r>
-        <w:t xml:space="preserve"> ad esempio </w:t>
+        <w:t xml:space="preserve">: </w:t>
       </w:r>
       <w:r>
         <w:t xml:space="preserve">comment deve avere il testo del commento “tra virgolette”. Se la richiesta passa la verifica viene chiamata la rispettiva funzione corrispondente nel SocialManager passato, che restituirà o un messaggio di conferma o un messaggio personalizzato contenete l’errore corrispondente all’eccezione sollevata, per esempio l’eccezione </w:t>
@@ -4261,7 +4502,7 @@
         </w:drawing>
       </w:r>
       <w:r>
-        <w:t>.</w:t>
+        <w:t>del socialManager.</w:t>
       </w:r>
     </w:p>
     <w:p>
@@ -4350,7 +4591,20 @@
         <w:br/>
       </w:r>
       <w:r>
-        <w:t xml:space="preserve">Questa classe è il vero cuore pulsante di Winsome, implementa tutti i metodi che manipolano informazioni, in questa classe sono salvate </w:t>
+        <w:t>Questa classe è il vero cuore pulsante di Winsome, implementa tutti i metodi che manipolano informazioni</w:t>
+      </w:r>
+      <w:r>
+        <w:t>.</w:t>
+      </w:r>
+      <w:r>
+        <w:t xml:space="preserve"> </w:t>
+      </w:r>
+      <w:r>
+        <w:lastRenderedPageBreak/>
+        <w:t>I</w:t>
+      </w:r>
+      <w:r>
+        <w:t xml:space="preserve">n questa classe sono salvate </w:t>
       </w:r>
       <w:r>
         <w:t xml:space="preserve">in delle </w:t>
@@ -4435,7 +4689,6 @@
         </w:rPr>
       </w:pPr>
       <w:r>
-        <w:lastRenderedPageBreak/>
         <w:t xml:space="preserve">La scelta della ConcurrentHashMap&lt;&gt; è stata ponderata: data la sua implementazione semplice e </w:t>
       </w:r>
       <w:r>
@@ -4478,7 +4731,7 @@
         <w:t xml:space="preserve"> </w:t>
       </w:r>
       <w:r>
-        <w:t xml:space="preserve">ridondate </w:t>
+        <w:t>ridondate</w:t>
       </w:r>
       <w:r>
         <w:t xml:space="preserve"> per velocizzare il tempo di accesso. </w:t>
@@ -4646,7 +4899,27 @@
           <w:szCs w:val="22"/>
           <w:shd w:val="clear" w:color="auto" w:fill="FFFFFF"/>
         </w:rPr>
-        <w:t xml:space="preserve"> si occupa principalmente degli errori di sitassi. Il Social</w:t>
+        <w:t xml:space="preserve"> si occupa principalmente degli errori di sitassi</w:t>
+      </w:r>
+      <w:r>
+        <w:rPr>
+          <w:rStyle w:val="CodiceHTML"/>
+          <w:rFonts w:asciiTheme="minorHAnsi" w:eastAsiaTheme="minorHAnsi" w:hAnsiTheme="minorHAnsi" w:cstheme="minorHAnsi"/>
+          <w:sz w:val="22"/>
+          <w:szCs w:val="22"/>
+          <w:shd w:val="clear" w:color="auto" w:fill="FFFFFF"/>
+        </w:rPr>
+        <w:t xml:space="preserve"> e della comunicazione con il client</w:t>
+      </w:r>
+      <w:r>
+        <w:rPr>
+          <w:rStyle w:val="CodiceHTML"/>
+          <w:rFonts w:asciiTheme="minorHAnsi" w:eastAsiaTheme="minorHAnsi" w:hAnsiTheme="minorHAnsi" w:cstheme="minorHAnsi"/>
+          <w:sz w:val="22"/>
+          <w:szCs w:val="22"/>
+          <w:shd w:val="clear" w:color="auto" w:fill="FFFFFF"/>
+        </w:rPr>
+        <w:t>. Il Social</w:t>
       </w:r>
       <w:r>
         <w:rPr>
@@ -4882,7 +5155,7 @@
         <w:t xml:space="preserve"> </w:t>
       </w:r>
       <w:r>
-        <w:t>secondo la formula indicata nelle specifiche del progetto. Il premio per autori è 70% del totale, mentre agli utenti che commentano e che votano e commentano vengono distribuiti i restanti Wincoins divisi in parti uguali. Vengono aggiornati i portafog</w:t>
+        <w:t>secondo la formula indicata nelle specifiche del progetto. Il premio per autori è 70% del totale, mentre agli utenti che commentano e che votano vengono distribuiti i restanti Wincoins divisi in parti uguali. Vengono aggiornati i portafog</w:t>
       </w:r>
       <w:r>
         <w:t>l</w:t>
@@ -5139,6 +5412,9 @@
       </w:r>
       <w:r>
         <w:t>la possibilità di riconnettersi</w:t>
+      </w:r>
+      <w:r>
+        <w:t>.</w:t>
       </w:r>
     </w:p>
     <w:sectPr>

</xml_diff>